<commit_message>
small changes to user manual files
</commit_message>
<xml_diff>
--- a/documentation/User Manual/UserManualSection1.docx
+++ b/documentation/User Manual/UserManualSection1.docx
@@ -82,7 +82,31 @@
       </w:pPr>
       <w:r>
         <w:rPr/>
-        <w:t>The parking management service will allow simple viewing and analysis of images fed into it from an elevated view of a parking lot. This system will be able to take images and compare them to a saved layout to determine which parking spots are currently occupied by a vehicle. These results are then displayed for parking lot monitors and potential users of the parking lot, as well as archived for later use. This will reduce the time spent looking for parking, as well as provide usage statistics that can allow better planning of future distribution of parking passes or construction of additional parking lots.</w:t>
+        <w:t xml:space="preserve">The </w:t>
+      </w:r>
+      <w:r>
+        <w:rPr/>
+        <w:t xml:space="preserve">Parking Monitoring System </w:t>
+      </w:r>
+      <w:r>
+        <w:rPr/>
+        <w:t xml:space="preserve">will allow simple viewing and analysis of images fed into it from an elevated view of a parking lot. This system will be able to take images and compare them to a saved layout to determine which parking spots are currently occupied by a vehicle. These results </w:t>
+      </w:r>
+      <w:r>
+        <w:rPr/>
+        <w:t>will</w:t>
+      </w:r>
+      <w:r>
+        <w:rPr/>
+        <w:t xml:space="preserve"> then </w:t>
+      </w:r>
+      <w:r>
+        <w:rPr/>
+        <w:t xml:space="preserve">be </w:t>
+      </w:r>
+      <w:r>
+        <w:rPr/>
+        <w:t>displayed for parking lot monitors and potential users of the parking lot, as well as archived for later use. This will reduce the time spent looking for parking, as well as provide usage statistics that can allow better planning of future distribution of parking passes or construction of additional parking lots.</w:t>
       </w:r>
     </w:p>
     <w:p>
@@ -152,9 +176,29 @@
         </w:rPr>
         <w:t xml:space="preserve">This manual provides a summary of system capabilities, and a detailed description of system functionality. This includes a full description of features present within the system, as well as instructions on their use and basic troubleshooting information. </w:t>
       </w:r>
-      <w:r>
-        <w:rPr/>
-        <w:t>Also included are instructions for the initial installation of the packages and software required to run.</w:t>
+    </w:p>
+    <w:p>
+      <w:pPr>
+        <w:pStyle w:val="Normal"/>
+        <w:numPr>
+          <w:ilvl w:val="0"/>
+          <w:numId w:val="3"/>
+        </w:numPr>
+        <w:spacing w:lineRule="auto" w:line="259" w:before="0" w:after="0"/>
+        <w:contextualSpacing/>
+        <w:rPr/>
+      </w:pPr>
+      <w:r>
+        <w:rPr/>
+        <w:t xml:space="preserve">Also included are instructions for the initial installation of the packages and software required to run </w:t>
+      </w:r>
+      <w:r>
+        <w:rPr/>
+        <w:t>the program</w:t>
+      </w:r>
+      <w:r>
+        <w:rPr/>
+        <w:t>.</w:t>
       </w:r>
     </w:p>
     <w:p>
@@ -294,13 +338,19 @@
         </w:numPr>
         <w:spacing w:lineRule="auto" w:line="259" w:before="0" w:after="0"/>
         <w:contextualSpacing/>
-        <w:rPr>
-          <w:u w:val="none"/>
-        </w:rPr>
-      </w:pPr>
-      <w:r>
-        <w:rPr/>
-        <w:t>Listed below are links to pertinent documentation for the parking management system project, as well as a page containing general references used in the design and implementation of this system.</w:t>
+        <w:rPr/>
+      </w:pPr>
+      <w:r>
+        <w:rPr/>
+        <w:t xml:space="preserve">Listed below are links to pertinent documentation for the </w:t>
+      </w:r>
+      <w:r>
+        <w:rPr/>
+        <w:t>Parking Monitoring System</w:t>
+      </w:r>
+      <w:r>
+        <w:rPr/>
+        <w:t>, as well as a page containing general references used in the design and implementation of this system.</w:t>
       </w:r>
     </w:p>
     <w:p>
@@ -597,6 +647,7 @@
       </w:pPr>
       <w:rPr>
         <w:rFonts w:ascii="OpenSymbol" w:hAnsi="OpenSymbol" w:cs="OpenSymbol" w:hint="default"/>
+        <w:rFonts w:cs="OpenSymbol"/>
       </w:rPr>
     </w:lvl>
     <w:lvl w:ilvl="3">
@@ -1684,7 +1735,10 @@
       <w:lvlText w:val=""/>
       <w:lvlJc w:val="left"/>
       <w:pPr>
-        <w:ind w:left="0" w:hanging="0"/>
+        <w:tabs>
+          <w:tab w:val="num" w:pos="432"/>
+        </w:tabs>
+        <w:ind w:left="432" w:hanging="432"/>
       </w:pPr>
     </w:lvl>
     <w:lvl w:ilvl="1">
@@ -1694,7 +1748,10 @@
       <w:lvlText w:val=""/>
       <w:lvlJc w:val="left"/>
       <w:pPr>
-        <w:ind w:left="0" w:hanging="0"/>
+        <w:tabs>
+          <w:tab w:val="num" w:pos="576"/>
+        </w:tabs>
+        <w:ind w:left="576" w:hanging="576"/>
       </w:pPr>
     </w:lvl>
     <w:lvl w:ilvl="2">
@@ -1704,7 +1761,10 @@
       <w:lvlText w:val=""/>
       <w:lvlJc w:val="left"/>
       <w:pPr>
-        <w:ind w:left="0" w:hanging="0"/>
+        <w:tabs>
+          <w:tab w:val="num" w:pos="720"/>
+        </w:tabs>
+        <w:ind w:left="720" w:hanging="720"/>
       </w:pPr>
     </w:lvl>
     <w:lvl w:ilvl="3">
@@ -1714,7 +1774,10 @@
       <w:lvlText w:val=""/>
       <w:lvlJc w:val="left"/>
       <w:pPr>
-        <w:ind w:left="0" w:hanging="0"/>
+        <w:tabs>
+          <w:tab w:val="num" w:pos="864"/>
+        </w:tabs>
+        <w:ind w:left="864" w:hanging="864"/>
       </w:pPr>
     </w:lvl>
     <w:lvl w:ilvl="4">
@@ -1724,7 +1787,10 @@
       <w:lvlText w:val=""/>
       <w:lvlJc w:val="left"/>
       <w:pPr>
-        <w:ind w:left="0" w:hanging="0"/>
+        <w:tabs>
+          <w:tab w:val="num" w:pos="1008"/>
+        </w:tabs>
+        <w:ind w:left="1008" w:hanging="1008"/>
       </w:pPr>
     </w:lvl>
     <w:lvl w:ilvl="5">
@@ -1734,7 +1800,10 @@
       <w:lvlText w:val=""/>
       <w:lvlJc w:val="left"/>
       <w:pPr>
-        <w:ind w:left="0" w:hanging="0"/>
+        <w:tabs>
+          <w:tab w:val="num" w:pos="1152"/>
+        </w:tabs>
+        <w:ind w:left="1152" w:hanging="1152"/>
       </w:pPr>
     </w:lvl>
     <w:lvl w:ilvl="6">
@@ -1744,7 +1813,10 @@
       <w:lvlText w:val=""/>
       <w:lvlJc w:val="left"/>
       <w:pPr>
-        <w:ind w:left="0" w:hanging="0"/>
+        <w:tabs>
+          <w:tab w:val="num" w:pos="1296"/>
+        </w:tabs>
+        <w:ind w:left="1296" w:hanging="1296"/>
       </w:pPr>
     </w:lvl>
     <w:lvl w:ilvl="7">
@@ -1754,7 +1826,10 @@
       <w:lvlText w:val=""/>
       <w:lvlJc w:val="left"/>
       <w:pPr>
-        <w:ind w:left="0" w:hanging="0"/>
+        <w:tabs>
+          <w:tab w:val="num" w:pos="1440"/>
+        </w:tabs>
+        <w:ind w:left="1440" w:hanging="1440"/>
       </w:pPr>
     </w:lvl>
     <w:lvl w:ilvl="8">
@@ -1764,7 +1839,10 @@
       <w:lvlText w:val=""/>
       <w:lvlJc w:val="left"/>
       <w:pPr>
-        <w:ind w:left="0" w:hanging="0"/>
+        <w:tabs>
+          <w:tab w:val="num" w:pos="1584"/>
+        </w:tabs>
+        <w:ind w:left="1584" w:hanging="1584"/>
       </w:pPr>
     </w:lvl>
   </w:abstractNum>
@@ -1805,7 +1883,6 @@
       <w:rPr>
         <w:rFonts w:ascii="Calibri" w:hAnsi="Calibri" w:eastAsia="Calibri" w:cs="Calibri"/>
         <w:color w:val="000000"/>
-        <w:sz w:val="22"/>
         <w:szCs w:val="22"/>
         <w:lang w:val="en-US" w:eastAsia="zh-CN" w:bidi="hi-IN"/>
       </w:rPr>
@@ -1821,6 +1898,7 @@
       <w:keepNext/>
       <w:keepLines w:val="false"/>
       <w:widowControl/>
+      <w:bidi w:val="0"/>
       <w:spacing w:lineRule="auto" w:line="259" w:before="0" w:after="160"/>
       <w:ind w:left="0" w:right="0" w:hanging="0"/>
       <w:jc w:val="left"/>
@@ -1845,104 +1923,122 @@
   </w:style>
   <w:style w:type="paragraph" w:styleId="Heading1">
     <w:name w:val="Heading 1"/>
-    <w:basedOn w:val="Normal1"/>
     <w:next w:val="Normal"/>
     <w:qFormat/>
     <w:pPr>
       <w:keepNext/>
       <w:keepLines/>
+      <w:widowControl w:val="false"/>
       <w:spacing w:lineRule="auto" w:line="240" w:before="480" w:after="120"/>
       <w:contextualSpacing/>
     </w:pPr>
     <w:rPr>
+      <w:rFonts w:ascii="Calibri" w:hAnsi="Calibri" w:eastAsia="Calibri" w:cs="Calibri"/>
       <w:b/>
+      <w:color w:val="000000"/>
       <w:sz w:val="48"/>
       <w:szCs w:val="48"/>
+      <w:lang w:val="en-US" w:eastAsia="zh-CN" w:bidi="hi-IN"/>
     </w:rPr>
   </w:style>
   <w:style w:type="paragraph" w:styleId="Heading2">
     <w:name w:val="Heading 2"/>
-    <w:basedOn w:val="Normal1"/>
     <w:next w:val="Normal"/>
     <w:qFormat/>
     <w:pPr>
       <w:keepNext/>
       <w:keepLines/>
+      <w:widowControl w:val="false"/>
       <w:spacing w:lineRule="auto" w:line="240" w:before="360" w:after="80"/>
       <w:contextualSpacing/>
     </w:pPr>
     <w:rPr>
+      <w:rFonts w:ascii="Calibri" w:hAnsi="Calibri" w:eastAsia="Calibri" w:cs="Calibri"/>
       <w:b/>
+      <w:color w:val="000000"/>
       <w:sz w:val="36"/>
       <w:szCs w:val="36"/>
+      <w:lang w:val="en-US" w:eastAsia="zh-CN" w:bidi="hi-IN"/>
     </w:rPr>
   </w:style>
   <w:style w:type="paragraph" w:styleId="Heading3">
     <w:name w:val="Heading 3"/>
-    <w:basedOn w:val="Normal1"/>
     <w:next w:val="Normal"/>
     <w:qFormat/>
     <w:pPr>
       <w:keepNext/>
       <w:keepLines/>
+      <w:widowControl w:val="false"/>
       <w:spacing w:lineRule="auto" w:line="240" w:before="280" w:after="80"/>
       <w:contextualSpacing/>
     </w:pPr>
     <w:rPr>
+      <w:rFonts w:ascii="Calibri" w:hAnsi="Calibri" w:eastAsia="Calibri" w:cs="Calibri"/>
       <w:b/>
+      <w:color w:val="000000"/>
       <w:sz w:val="28"/>
       <w:szCs w:val="28"/>
+      <w:lang w:val="en-US" w:eastAsia="zh-CN" w:bidi="hi-IN"/>
     </w:rPr>
   </w:style>
   <w:style w:type="paragraph" w:styleId="Heading4">
     <w:name w:val="Heading 4"/>
-    <w:basedOn w:val="Normal1"/>
     <w:next w:val="Normal"/>
     <w:qFormat/>
     <w:pPr>
       <w:keepNext/>
       <w:keepLines/>
+      <w:widowControl w:val="false"/>
       <w:spacing w:lineRule="auto" w:line="240" w:before="240" w:after="40"/>
       <w:contextualSpacing/>
     </w:pPr>
     <w:rPr>
+      <w:rFonts w:ascii="Calibri" w:hAnsi="Calibri" w:eastAsia="Calibri" w:cs="Calibri"/>
       <w:b/>
+      <w:color w:val="000000"/>
       <w:sz w:val="24"/>
       <w:szCs w:val="24"/>
+      <w:lang w:val="en-US" w:eastAsia="zh-CN" w:bidi="hi-IN"/>
     </w:rPr>
   </w:style>
   <w:style w:type="paragraph" w:styleId="Heading5">
     <w:name w:val="Heading 5"/>
-    <w:basedOn w:val="Normal1"/>
     <w:next w:val="Normal"/>
     <w:qFormat/>
     <w:pPr>
       <w:keepNext/>
       <w:keepLines/>
+      <w:widowControl w:val="false"/>
       <w:spacing w:lineRule="auto" w:line="240" w:before="220" w:after="40"/>
       <w:contextualSpacing/>
     </w:pPr>
     <w:rPr>
+      <w:rFonts w:ascii="Calibri" w:hAnsi="Calibri" w:eastAsia="Calibri" w:cs="Calibri"/>
       <w:b/>
+      <w:color w:val="000000"/>
       <w:sz w:val="22"/>
       <w:szCs w:val="22"/>
+      <w:lang w:val="en-US" w:eastAsia="zh-CN" w:bidi="hi-IN"/>
     </w:rPr>
   </w:style>
   <w:style w:type="paragraph" w:styleId="Heading6">
     <w:name w:val="Heading 6"/>
-    <w:basedOn w:val="Normal1"/>
     <w:next w:val="Normal"/>
     <w:qFormat/>
     <w:pPr>
       <w:keepNext/>
       <w:keepLines/>
+      <w:widowControl w:val="false"/>
       <w:spacing w:lineRule="auto" w:line="240" w:before="200" w:after="40"/>
       <w:contextualSpacing/>
     </w:pPr>
     <w:rPr>
+      <w:rFonts w:ascii="Calibri" w:hAnsi="Calibri" w:eastAsia="Calibri" w:cs="Calibri"/>
       <w:b/>
+      <w:color w:val="000000"/>
       <w:sz w:val="20"/>
       <w:szCs w:val="20"/>
+      <w:lang w:val="en-US" w:eastAsia="zh-CN" w:bidi="hi-IN"/>
     </w:rPr>
   </w:style>
   <w:style w:type="character" w:styleId="InternetLink">
@@ -1958,6 +2054,454 @@
     <w:qFormat/>
     <w:rPr>
       <w:rFonts w:ascii="OpenSymbol" w:hAnsi="OpenSymbol" w:eastAsia="OpenSymbol" w:cs="OpenSymbol"/>
+    </w:rPr>
+  </w:style>
+  <w:style w:type="character" w:styleId="ListLabel1">
+    <w:name w:val="ListLabel 1"/>
+    <w:qFormat/>
+    <w:rPr>
+      <w:rFonts w:cs="OpenSymbol"/>
+    </w:rPr>
+  </w:style>
+  <w:style w:type="character" w:styleId="ListLabel2">
+    <w:name w:val="ListLabel 2"/>
+    <w:qFormat/>
+    <w:rPr>
+      <w:rFonts w:cs="OpenSymbol"/>
+    </w:rPr>
+  </w:style>
+  <w:style w:type="character" w:styleId="ListLabel3">
+    <w:name w:val="ListLabel 3"/>
+    <w:qFormat/>
+    <w:rPr>
+      <w:rFonts w:cs="OpenSymbol"/>
+    </w:rPr>
+  </w:style>
+  <w:style w:type="character" w:styleId="ListLabel4">
+    <w:name w:val="ListLabel 4"/>
+    <w:qFormat/>
+    <w:rPr>
+      <w:rFonts w:cs="OpenSymbol"/>
+    </w:rPr>
+  </w:style>
+  <w:style w:type="character" w:styleId="ListLabel5">
+    <w:name w:val="ListLabel 5"/>
+    <w:qFormat/>
+    <w:rPr>
+      <w:rFonts w:cs="OpenSymbol"/>
+    </w:rPr>
+  </w:style>
+  <w:style w:type="character" w:styleId="ListLabel6">
+    <w:name w:val="ListLabel 6"/>
+    <w:qFormat/>
+    <w:rPr>
+      <w:rFonts w:cs="OpenSymbol"/>
+    </w:rPr>
+  </w:style>
+  <w:style w:type="character" w:styleId="ListLabel7">
+    <w:name w:val="ListLabel 7"/>
+    <w:qFormat/>
+    <w:rPr>
+      <w:rFonts w:cs="OpenSymbol"/>
+    </w:rPr>
+  </w:style>
+  <w:style w:type="character" w:styleId="ListLabel8">
+    <w:name w:val="ListLabel 8"/>
+    <w:qFormat/>
+    <w:rPr>
+      <w:rFonts w:cs="OpenSymbol"/>
+    </w:rPr>
+  </w:style>
+  <w:style w:type="character" w:styleId="ListLabel9">
+    <w:name w:val="ListLabel 9"/>
+    <w:qFormat/>
+    <w:rPr>
+      <w:rFonts w:cs="OpenSymbol"/>
+    </w:rPr>
+  </w:style>
+  <w:style w:type="character" w:styleId="ListLabel10">
+    <w:name w:val="ListLabel 10"/>
+    <w:qFormat/>
+    <w:rPr>
+      <w:rFonts w:cs="OpenSymbol"/>
+    </w:rPr>
+  </w:style>
+  <w:style w:type="character" w:styleId="ListLabel11">
+    <w:name w:val="ListLabel 11"/>
+    <w:qFormat/>
+    <w:rPr>
+      <w:rFonts w:cs="OpenSymbol"/>
+    </w:rPr>
+  </w:style>
+  <w:style w:type="character" w:styleId="ListLabel12">
+    <w:name w:val="ListLabel 12"/>
+    <w:qFormat/>
+    <w:rPr>
+      <w:rFonts w:cs="OpenSymbol"/>
+    </w:rPr>
+  </w:style>
+  <w:style w:type="character" w:styleId="ListLabel13">
+    <w:name w:val="ListLabel 13"/>
+    <w:qFormat/>
+    <w:rPr>
+      <w:rFonts w:cs="OpenSymbol"/>
+    </w:rPr>
+  </w:style>
+  <w:style w:type="character" w:styleId="ListLabel14">
+    <w:name w:val="ListLabel 14"/>
+    <w:qFormat/>
+    <w:rPr>
+      <w:rFonts w:cs="OpenSymbol"/>
+    </w:rPr>
+  </w:style>
+  <w:style w:type="character" w:styleId="ListLabel15">
+    <w:name w:val="ListLabel 15"/>
+    <w:qFormat/>
+    <w:rPr>
+      <w:rFonts w:cs="OpenSymbol"/>
+    </w:rPr>
+  </w:style>
+  <w:style w:type="character" w:styleId="ListLabel16">
+    <w:name w:val="ListLabel 16"/>
+    <w:qFormat/>
+    <w:rPr>
+      <w:rFonts w:cs="OpenSymbol"/>
+    </w:rPr>
+  </w:style>
+  <w:style w:type="character" w:styleId="ListLabel17">
+    <w:name w:val="ListLabel 17"/>
+    <w:qFormat/>
+    <w:rPr>
+      <w:rFonts w:cs="OpenSymbol"/>
+    </w:rPr>
+  </w:style>
+  <w:style w:type="character" w:styleId="ListLabel18">
+    <w:name w:val="ListLabel 18"/>
+    <w:qFormat/>
+    <w:rPr>
+      <w:rFonts w:cs="OpenSymbol"/>
+    </w:rPr>
+  </w:style>
+  <w:style w:type="character" w:styleId="ListLabel19">
+    <w:name w:val="ListLabel 19"/>
+    <w:qFormat/>
+    <w:rPr>
+      <w:rFonts w:cs="OpenSymbol"/>
+    </w:rPr>
+  </w:style>
+  <w:style w:type="character" w:styleId="ListLabel20">
+    <w:name w:val="ListLabel 20"/>
+    <w:qFormat/>
+    <w:rPr>
+      <w:rFonts w:cs="OpenSymbol"/>
+    </w:rPr>
+  </w:style>
+  <w:style w:type="character" w:styleId="ListLabel21">
+    <w:name w:val="ListLabel 21"/>
+    <w:qFormat/>
+    <w:rPr>
+      <w:rFonts w:cs="OpenSymbol"/>
+    </w:rPr>
+  </w:style>
+  <w:style w:type="character" w:styleId="ListLabel22">
+    <w:name w:val="ListLabel 22"/>
+    <w:qFormat/>
+    <w:rPr>
+      <w:rFonts w:cs="OpenSymbol"/>
+    </w:rPr>
+  </w:style>
+  <w:style w:type="character" w:styleId="ListLabel23">
+    <w:name w:val="ListLabel 23"/>
+    <w:qFormat/>
+    <w:rPr>
+      <w:rFonts w:cs="OpenSymbol"/>
+    </w:rPr>
+  </w:style>
+  <w:style w:type="character" w:styleId="ListLabel24">
+    <w:name w:val="ListLabel 24"/>
+    <w:qFormat/>
+    <w:rPr>
+      <w:rFonts w:cs="OpenSymbol"/>
+    </w:rPr>
+  </w:style>
+  <w:style w:type="character" w:styleId="ListLabel25">
+    <w:name w:val="ListLabel 25"/>
+    <w:qFormat/>
+    <w:rPr>
+      <w:rFonts w:cs="OpenSymbol"/>
+    </w:rPr>
+  </w:style>
+  <w:style w:type="character" w:styleId="ListLabel26">
+    <w:name w:val="ListLabel 26"/>
+    <w:qFormat/>
+    <w:rPr>
+      <w:rFonts w:cs="OpenSymbol"/>
+    </w:rPr>
+  </w:style>
+  <w:style w:type="character" w:styleId="ListLabel27">
+    <w:name w:val="ListLabel 27"/>
+    <w:qFormat/>
+    <w:rPr>
+      <w:rFonts w:cs="OpenSymbol"/>
+    </w:rPr>
+  </w:style>
+  <w:style w:type="character" w:styleId="ListLabel28">
+    <w:name w:val="ListLabel 28"/>
+    <w:qFormat/>
+    <w:rPr>
+      <w:rFonts w:cs="OpenSymbol"/>
+    </w:rPr>
+  </w:style>
+  <w:style w:type="character" w:styleId="ListLabel29">
+    <w:name w:val="ListLabel 29"/>
+    <w:qFormat/>
+    <w:rPr>
+      <w:rFonts w:cs="OpenSymbol"/>
+    </w:rPr>
+  </w:style>
+  <w:style w:type="character" w:styleId="ListLabel30">
+    <w:name w:val="ListLabel 30"/>
+    <w:qFormat/>
+    <w:rPr>
+      <w:rFonts w:cs="OpenSymbol"/>
+    </w:rPr>
+  </w:style>
+  <w:style w:type="character" w:styleId="ListLabel31">
+    <w:name w:val="ListLabel 31"/>
+    <w:qFormat/>
+    <w:rPr>
+      <w:rFonts w:cs="OpenSymbol"/>
+    </w:rPr>
+  </w:style>
+  <w:style w:type="character" w:styleId="ListLabel32">
+    <w:name w:val="ListLabel 32"/>
+    <w:qFormat/>
+    <w:rPr>
+      <w:rFonts w:cs="OpenSymbol"/>
+    </w:rPr>
+  </w:style>
+  <w:style w:type="character" w:styleId="ListLabel33">
+    <w:name w:val="ListLabel 33"/>
+    <w:qFormat/>
+    <w:rPr>
+      <w:rFonts w:cs="OpenSymbol"/>
+    </w:rPr>
+  </w:style>
+  <w:style w:type="character" w:styleId="ListLabel34">
+    <w:name w:val="ListLabel 34"/>
+    <w:qFormat/>
+    <w:rPr>
+      <w:rFonts w:cs="OpenSymbol"/>
+    </w:rPr>
+  </w:style>
+  <w:style w:type="character" w:styleId="ListLabel35">
+    <w:name w:val="ListLabel 35"/>
+    <w:qFormat/>
+    <w:rPr>
+      <w:rFonts w:cs="OpenSymbol"/>
+    </w:rPr>
+  </w:style>
+  <w:style w:type="character" w:styleId="ListLabel36">
+    <w:name w:val="ListLabel 36"/>
+    <w:qFormat/>
+    <w:rPr>
+      <w:rFonts w:cs="OpenSymbol"/>
+    </w:rPr>
+  </w:style>
+  <w:style w:type="character" w:styleId="ListLabel37">
+    <w:name w:val="ListLabel 37"/>
+    <w:qFormat/>
+    <w:rPr>
+      <w:rFonts w:cs="OpenSymbol"/>
+    </w:rPr>
+  </w:style>
+  <w:style w:type="character" w:styleId="ListLabel38">
+    <w:name w:val="ListLabel 38"/>
+    <w:qFormat/>
+    <w:rPr>
+      <w:rFonts w:cs="OpenSymbol"/>
+    </w:rPr>
+  </w:style>
+  <w:style w:type="character" w:styleId="ListLabel39">
+    <w:name w:val="ListLabel 39"/>
+    <w:qFormat/>
+    <w:rPr>
+      <w:rFonts w:cs="OpenSymbol"/>
+    </w:rPr>
+  </w:style>
+  <w:style w:type="character" w:styleId="ListLabel40">
+    <w:name w:val="ListLabel 40"/>
+    <w:qFormat/>
+    <w:rPr>
+      <w:rFonts w:cs="OpenSymbol"/>
+    </w:rPr>
+  </w:style>
+  <w:style w:type="character" w:styleId="ListLabel41">
+    <w:name w:val="ListLabel 41"/>
+    <w:qFormat/>
+    <w:rPr>
+      <w:rFonts w:cs="OpenSymbol"/>
+    </w:rPr>
+  </w:style>
+  <w:style w:type="character" w:styleId="ListLabel42">
+    <w:name w:val="ListLabel 42"/>
+    <w:qFormat/>
+    <w:rPr>
+      <w:rFonts w:cs="OpenSymbol"/>
+    </w:rPr>
+  </w:style>
+  <w:style w:type="character" w:styleId="ListLabel43">
+    <w:name w:val="ListLabel 43"/>
+    <w:qFormat/>
+    <w:rPr>
+      <w:rFonts w:cs="OpenSymbol"/>
+    </w:rPr>
+  </w:style>
+  <w:style w:type="character" w:styleId="ListLabel44">
+    <w:name w:val="ListLabel 44"/>
+    <w:qFormat/>
+    <w:rPr>
+      <w:rFonts w:cs="OpenSymbol"/>
+    </w:rPr>
+  </w:style>
+  <w:style w:type="character" w:styleId="ListLabel45">
+    <w:name w:val="ListLabel 45"/>
+    <w:qFormat/>
+    <w:rPr>
+      <w:rFonts w:cs="OpenSymbol"/>
+    </w:rPr>
+  </w:style>
+  <w:style w:type="character" w:styleId="ListLabel46">
+    <w:name w:val="ListLabel 46"/>
+    <w:qFormat/>
+    <w:rPr>
+      <w:rFonts w:cs="OpenSymbol"/>
+    </w:rPr>
+  </w:style>
+  <w:style w:type="character" w:styleId="ListLabel47">
+    <w:name w:val="ListLabel 47"/>
+    <w:qFormat/>
+    <w:rPr>
+      <w:rFonts w:cs="OpenSymbol"/>
+    </w:rPr>
+  </w:style>
+  <w:style w:type="character" w:styleId="ListLabel48">
+    <w:name w:val="ListLabel 48"/>
+    <w:qFormat/>
+    <w:rPr>
+      <w:rFonts w:cs="OpenSymbol"/>
+    </w:rPr>
+  </w:style>
+  <w:style w:type="character" w:styleId="ListLabel49">
+    <w:name w:val="ListLabel 49"/>
+    <w:qFormat/>
+    <w:rPr>
+      <w:rFonts w:cs="OpenSymbol"/>
+    </w:rPr>
+  </w:style>
+  <w:style w:type="character" w:styleId="ListLabel50">
+    <w:name w:val="ListLabel 50"/>
+    <w:qFormat/>
+    <w:rPr>
+      <w:rFonts w:cs="OpenSymbol"/>
+    </w:rPr>
+  </w:style>
+  <w:style w:type="character" w:styleId="ListLabel51">
+    <w:name w:val="ListLabel 51"/>
+    <w:qFormat/>
+    <w:rPr>
+      <w:rFonts w:cs="OpenSymbol"/>
+    </w:rPr>
+  </w:style>
+  <w:style w:type="character" w:styleId="ListLabel52">
+    <w:name w:val="ListLabel 52"/>
+    <w:qFormat/>
+    <w:rPr>
+      <w:rFonts w:cs="OpenSymbol"/>
+    </w:rPr>
+  </w:style>
+  <w:style w:type="character" w:styleId="ListLabel53">
+    <w:name w:val="ListLabel 53"/>
+    <w:qFormat/>
+    <w:rPr>
+      <w:rFonts w:cs="OpenSymbol"/>
+    </w:rPr>
+  </w:style>
+  <w:style w:type="character" w:styleId="ListLabel54">
+    <w:name w:val="ListLabel 54"/>
+    <w:qFormat/>
+    <w:rPr>
+      <w:rFonts w:cs="OpenSymbol"/>
+    </w:rPr>
+  </w:style>
+  <w:style w:type="character" w:styleId="ListLabel55">
+    <w:name w:val="ListLabel 55"/>
+    <w:qFormat/>
+    <w:rPr>
+      <w:rFonts w:cs="OpenSymbol"/>
+    </w:rPr>
+  </w:style>
+  <w:style w:type="character" w:styleId="ListLabel56">
+    <w:name w:val="ListLabel 56"/>
+    <w:qFormat/>
+    <w:rPr>
+      <w:rFonts w:cs="OpenSymbol"/>
+    </w:rPr>
+  </w:style>
+  <w:style w:type="character" w:styleId="ListLabel57">
+    <w:name w:val="ListLabel 57"/>
+    <w:qFormat/>
+    <w:rPr>
+      <w:rFonts w:cs="OpenSymbol"/>
+    </w:rPr>
+  </w:style>
+  <w:style w:type="character" w:styleId="ListLabel58">
+    <w:name w:val="ListLabel 58"/>
+    <w:qFormat/>
+    <w:rPr>
+      <w:rFonts w:cs="OpenSymbol"/>
+    </w:rPr>
+  </w:style>
+  <w:style w:type="character" w:styleId="ListLabel59">
+    <w:name w:val="ListLabel 59"/>
+    <w:qFormat/>
+    <w:rPr>
+      <w:rFonts w:cs="OpenSymbol"/>
+    </w:rPr>
+  </w:style>
+  <w:style w:type="character" w:styleId="ListLabel60">
+    <w:name w:val="ListLabel 60"/>
+    <w:qFormat/>
+    <w:rPr>
+      <w:rFonts w:cs="OpenSymbol"/>
+    </w:rPr>
+  </w:style>
+  <w:style w:type="character" w:styleId="ListLabel61">
+    <w:name w:val="ListLabel 61"/>
+    <w:qFormat/>
+    <w:rPr>
+      <w:rFonts w:cs="OpenSymbol"/>
+    </w:rPr>
+  </w:style>
+  <w:style w:type="character" w:styleId="ListLabel62">
+    <w:name w:val="ListLabel 62"/>
+    <w:qFormat/>
+    <w:rPr>
+      <w:rFonts w:cs="OpenSymbol"/>
+    </w:rPr>
+  </w:style>
+  <w:style w:type="character" w:styleId="ListLabel63">
+    <w:name w:val="ListLabel 63"/>
+    <w:qFormat/>
+    <w:rPr>
+      <w:rFonts w:cs="OpenSymbol"/>
+    </w:rPr>
+  </w:style>
+  <w:style w:type="character" w:styleId="ListLabel64">
+    <w:name w:val="ListLabel 64"/>
+    <w:qFormat/>
+    <w:rPr>
+      <w:rFonts w:cs="OpenSymbol"/>
     </w:rPr>
   </w:style>
   <w:style w:type="paragraph" w:styleId="Heading">
@@ -2018,7 +2562,7 @@
       <w:rFonts w:cs="Arial Unicode MS"/>
     </w:rPr>
   </w:style>
-  <w:style w:type="paragraph" w:styleId="Normal1" w:default="1">
+  <w:style w:type="paragraph" w:styleId="LOnormal" w:default="1">
     <w:name w:val="LO-normal"/>
     <w:qFormat/>
     <w:pPr>
@@ -2046,7 +2590,7 @@
   </w:style>
   <w:style w:type="paragraph" w:styleId="Title">
     <w:name w:val="Title"/>
-    <w:basedOn w:val="Normal1"/>
+    <w:basedOn w:val="LOnormal"/>
     <w:next w:val="Normal"/>
     <w:qFormat/>
     <w:pPr>
@@ -2063,7 +2607,7 @@
   </w:style>
   <w:style w:type="paragraph" w:styleId="Subtitle">
     <w:name w:val="Subtitle"/>
-    <w:basedOn w:val="Normal1"/>
+    <w:basedOn w:val="LOnormal"/>
     <w:next w:val="Normal"/>
     <w:qFormat/>
     <w:pPr>

</xml_diff>